<commit_message>
add: test class for fixed_splitter
</commit_message>
<xml_diff>
--- a/data/test/test_1.docx
+++ b/data/test/test_1.docx
@@ -14,7 +14,6 @@
           <w:sz w:val="21"/>
           <w:szCs w:val="21"/>
           <w:lang w:eastAsia="es-ES_tradnl"/>
-          <w14:ligatures w14:val="none"/>
         </w:rPr>
       </w:pPr>
       <w:r>
@@ -24,34 +23,9 @@
           <w:kern w:val="0"/>
           <w:sz w:val="21"/>
           <w:szCs w:val="21"/>
-          <w:lang w:val="en-US" w:eastAsia="es-ES_tradnl"/>
-          <w14:ligatures w14:val="none"/>
+          <w:lang w:eastAsia="es-ES_tradnl"/>
         </w:rPr>
-        <w:t xml:space="preserve">Lorem ipsum dolor sit amet, consectetur adipiscing elit. Donec eget purus non est porta rutrum. Suspendisse euismod lectus laoreet sem pellentesque egestas et et sem. </w:t>
-      </w:r>
-      <w:r>
-        <w:rPr>
-          <w:rFonts w:ascii="Open Sans" w:eastAsia="Times New Roman" w:hAnsi="Open Sans" w:cs="Open Sans"/>
-          <w:color w:val="000000"/>
-          <w:kern w:val="0"/>
-          <w:sz w:val="21"/>
-          <w:szCs w:val="21"/>
-          <w:lang w:eastAsia="es-ES_tradnl"/>
-          <w14:ligatures w14:val="none"/>
-        </w:rPr>
-        <w:t xml:space="preserve">Pellentesque ex felis, cursus eget ornare eu, posuere vitae ante. Nam et hendrerit neque, sed ornare tortor. Quisque sodales scelerisque odio ut sodales. Suspendisse efficitur ante non ante pellentesque, ac consequat tellus mattis. </w:t>
-      </w:r>
-      <w:r>
-        <w:rPr>
-          <w:rFonts w:ascii="Open Sans" w:eastAsia="Times New Roman" w:hAnsi="Open Sans" w:cs="Open Sans"/>
-          <w:color w:val="000000"/>
-          <w:kern w:val="0"/>
-          <w:sz w:val="21"/>
-          <w:szCs w:val="21"/>
-          <w:lang w:val="en-US" w:eastAsia="es-ES_tradnl"/>
-          <w14:ligatures w14:val="none"/>
-        </w:rPr>
-        <w:t>Phasellus blandit risus tortor, nec tempor tellus accumsan eu.</w:t>
+        <w:t>Lorem ipsum dolor sit amet, consectetur adipiscing elit. Donec eget purus non est porta rutrum. Suspendisse euismod lectus laoreet sem pellentesque egestas et et sem. Pellentesque ex felis, cursus eget ornare eu, posuere vitae ante. Nam et hendrerit neque, sed ornare tortor. Quisque sodales scelerisque odio ut sodales. Suspendisse efficitur ante non ante pellentesque, ac consequat tellus mattis. Phasellus blandit risus tortor, nec tempor tellus accumsan eu.</w:t>
       </w:r>
     </w:p>
     <w:p>
@@ -66,7 +40,6 @@
           <w:sz w:val="21"/>
           <w:szCs w:val="21"/>
           <w:lang w:eastAsia="es-ES_tradnl"/>
-          <w14:ligatures w14:val="none"/>
         </w:rPr>
       </w:pPr>
       <w:r>
@@ -76,34 +49,9 @@
           <w:kern w:val="0"/>
           <w:sz w:val="21"/>
           <w:szCs w:val="21"/>
-          <w:lang w:val="en-US" w:eastAsia="es-ES_tradnl"/>
-          <w14:ligatures w14:val="none"/>
+          <w:lang w:eastAsia="es-ES_tradnl"/>
         </w:rPr>
-        <w:t xml:space="preserve">Aliquam semper eu orci ut pretium. Nulla a tempor ligula. Vestibulum vel metus efficitur, tincidunt erat quis, dapibus nisi. Donec finibus odio vitae tortor elementum efficitur. </w:t>
-      </w:r>
-      <w:r>
-        <w:rPr>
-          <w:rFonts w:ascii="Open Sans" w:eastAsia="Times New Roman" w:hAnsi="Open Sans" w:cs="Open Sans"/>
-          <w:color w:val="000000"/>
-          <w:kern w:val="0"/>
-          <w:sz w:val="21"/>
-          <w:szCs w:val="21"/>
-          <w:lang w:val="it-IT" w:eastAsia="es-ES_tradnl"/>
-          <w14:ligatures w14:val="none"/>
-        </w:rPr>
-        <w:t xml:space="preserve">Nunc non eros erat. Suspendisse potenti. Etiam magna orci, egestas vitae diam in, fermentum eleifend orci. </w:t>
-      </w:r>
-      <w:r>
-        <w:rPr>
-          <w:rFonts w:ascii="Open Sans" w:eastAsia="Times New Roman" w:hAnsi="Open Sans" w:cs="Open Sans"/>
-          <w:color w:val="000000"/>
-          <w:kern w:val="0"/>
-          <w:sz w:val="21"/>
-          <w:szCs w:val="21"/>
-          <w:lang w:val="en-US" w:eastAsia="es-ES_tradnl"/>
-          <w14:ligatures w14:val="none"/>
-        </w:rPr>
-        <w:t>Sed ligula dolor, euismod a efficitur sit amet, suscipit vitae tellus. Etiam et purus viverra, pulvinar dui vitae, euismod dolor. In venenatis quam et tortor semper, quis dapibus arcu volutpat. Vivamus urna orci, aliquet id nisl in, volutpat luctus enim.</w:t>
+        <w:t>Aliquam semper eu orci ut pretium. Nulla a tempor ligula. Vestibulum vel metus efficitur, tincidunt erat quis, dapibus nisi. Donec finibus odio vitae tortor elementum efficitur. Nunc non eros erat. Suspendisse potenti. Etiam magna orci, egestas vitae diam in, fermentum eleifend orci. Sed ligula dolor, euismod a efficitur sit amet, suscipit vitae tellus. Etiam et purus viverra, pulvinar dui vitae, euismod dolor. In venenatis quam et tortor semper, quis dapibus arcu volutpat. Vivamus urna orci, aliquet id nisl in, volutpat luctus enim.</w:t>
       </w:r>
     </w:p>
     <w:p>
@@ -118,7 +66,6 @@
           <w:sz w:val="21"/>
           <w:szCs w:val="21"/>
           <w:lang w:eastAsia="es-ES_tradnl"/>
-          <w14:ligatures w14:val="none"/>
         </w:rPr>
       </w:pPr>
       <w:r>
@@ -128,46 +75,9 @@
           <w:kern w:val="0"/>
           <w:sz w:val="21"/>
           <w:szCs w:val="21"/>
-          <w:lang w:val="en-US" w:eastAsia="es-ES_tradnl"/>
-          <w14:ligatures w14:val="none"/>
+          <w:lang w:eastAsia="es-ES_tradnl"/>
         </w:rPr>
-        <w:t xml:space="preserve">Duis accumsan diam tristique mattis bibendum. Pellentesque a justo non augue dignissim hendrerit id eget nisl. Morbi commodo scelerisque justo, at varius purus varius fringilla. Sed in nunc est. Sed elementum urna in ligula placerat hendrerit. </w:t>
-      </w:r>
-      <w:r>
-        <w:rPr>
-          <w:rFonts w:ascii="Open Sans" w:eastAsia="Times New Roman" w:hAnsi="Open Sans" w:cs="Open Sans"/>
-          <w:color w:val="000000"/>
-          <w:kern w:val="0"/>
-          <w:sz w:val="21"/>
-          <w:szCs w:val="21"/>
-          <w:lang w:eastAsia="es-ES_tradnl"/>
-          <w14:ligatures w14:val="none"/>
-        </w:rPr>
-        <w:t xml:space="preserve">Nullam tempus a metus sed suscipit. Quisque nec erat gravida lacus auctor sodales. </w:t>
-      </w:r>
-      <w:r>
-        <w:rPr>
-          <w:rFonts w:ascii="Open Sans" w:eastAsia="Times New Roman" w:hAnsi="Open Sans" w:cs="Open Sans"/>
-          <w:color w:val="000000"/>
-          <w:kern w:val="0"/>
-          <w:sz w:val="21"/>
-          <w:szCs w:val="21"/>
-          <w:lang w:val="it-IT" w:eastAsia="es-ES_tradnl"/>
-          <w14:ligatures w14:val="none"/>
-        </w:rPr>
-        <w:t xml:space="preserve">Maecenas placerat viverra mauris lacinia eleifend. Etiam gravida orci vitae fermentum tempor. </w:t>
-      </w:r>
-      <w:r>
-        <w:rPr>
-          <w:rFonts w:ascii="Open Sans" w:eastAsia="Times New Roman" w:hAnsi="Open Sans" w:cs="Open Sans"/>
-          <w:color w:val="000000"/>
-          <w:kern w:val="0"/>
-          <w:sz w:val="21"/>
-          <w:szCs w:val="21"/>
-          <w:lang w:val="en-US" w:eastAsia="es-ES_tradnl"/>
-          <w14:ligatures w14:val="none"/>
-        </w:rPr>
-        <w:t>Aliquam erat volutpat. In id malesuada elit, id ornare enim. Sed sodales mi risus, eget lacinia nisi blandit ut. Donec interdum venenatis sagittis.</w:t>
+        <w:t>Duis accumsan diam tristique mattis bibendum. Pellentesque a justo non augue dignissim hendrerit id eget nisl. Morbi commodo scelerisque justo, at varius purus varius fringilla. Sed in nunc est. Sed elementum urna in ligula placerat hendrerit. Nullam tempus a metus sed suscipit. Quisque nec erat gravida lacus auctor sodales. Maecenas placerat viverra mauris lacinia eleifend. Etiam gravida orci vitae fermentum tempor. Aliquam erat volutpat. In id malesuada elit, id ornare enim. Sed sodales mi risus, eget lacinia nisi blandit ut. Donec interdum venenatis sagittis.</w:t>
       </w:r>
     </w:p>
     <w:p>
@@ -181,8 +91,7 @@
           <w:kern w:val="0"/>
           <w:sz w:val="21"/>
           <w:szCs w:val="21"/>
-          <w:lang w:val="en-US" w:eastAsia="es-ES_tradnl"/>
-          <w14:ligatures w14:val="none"/>
+          <w:lang w:eastAsia="es-ES_tradnl"/>
         </w:rPr>
       </w:pPr>
       <w:r>
@@ -192,8 +101,7 @@
           <w:kern w:val="0"/>
           <w:sz w:val="21"/>
           <w:szCs w:val="21"/>
-          <w:lang w:val="en-US" w:eastAsia="es-ES_tradnl"/>
-          <w14:ligatures w14:val="none"/>
+          <w:lang w:eastAsia="es-ES_tradnl"/>
         </w:rPr>
         <w:t>Suspendisse ac turpis tellus. Phasellus iaculis lacus ante, et rutrum tortor semper at. Aliquam molestie, ante eget viverra volutpat, ligula ante cursus magna, vel suscipit dui felis et tellus. Cras urna quam, molestie blandit aliquet quis, consequat in urna. Duis ac feugiat nisl. Proin gravida dolor mi, eget imperdiet eros elementum quis. Vivamus justo quam, finibus vitae accumsan id, dignissim luctus mauris. Orci varius natoque penatibus et magnis dis parturient montes, nascetur ridiculus mus.</w:t>
       </w:r>
@@ -209,8 +117,7 @@
           <w:kern w:val="0"/>
           <w:sz w:val="21"/>
           <w:szCs w:val="21"/>
-          <w:lang w:val="en-US" w:eastAsia="es-ES_tradnl"/>
-          <w14:ligatures w14:val="none"/>
+          <w:lang w:eastAsia="es-ES_tradnl"/>
         </w:rPr>
       </w:pPr>
       <w:r>
@@ -220,46 +127,9 @@
           <w:kern w:val="0"/>
           <w:sz w:val="21"/>
           <w:szCs w:val="21"/>
-          <w:lang w:val="en-US" w:eastAsia="es-ES_tradnl"/>
-          <w14:ligatures w14:val="none"/>
+          <w:lang w:eastAsia="es-ES_tradnl"/>
         </w:rPr>
-        <w:t xml:space="preserve">Maecenas in egestas neque. Duis eu sapien sed nunc imperdiet dignissim. Duis maximus, lacus nec eleifend pretium, lectus neque elementum augue, sit amet convallis justo sem et felis. Integer elementum, mauris non cursus porta, tortor tellus accumsan odio, eget sollicitudin ligula quam et erat. Aliquam erat volutpat. Ut pellentesque cursus rhoncus. </w:t>
-      </w:r>
-      <w:r>
-        <w:rPr>
-          <w:rFonts w:ascii="Open Sans" w:eastAsia="Times New Roman" w:hAnsi="Open Sans" w:cs="Open Sans"/>
-          <w:color w:val="000000"/>
-          <w:kern w:val="0"/>
-          <w:sz w:val="21"/>
-          <w:szCs w:val="21"/>
-          <w:lang w:val="it-IT" w:eastAsia="es-ES_tradnl"/>
-          <w14:ligatures w14:val="none"/>
-        </w:rPr>
-        <w:t xml:space="preserve">Suspendisse a mollis elit, in rhoncus felis. Aliquam vel leo vel nulla imperdiet sodales vitae id leo. </w:t>
-      </w:r>
-      <w:r>
-        <w:rPr>
-          <w:rFonts w:ascii="Open Sans" w:eastAsia="Times New Roman" w:hAnsi="Open Sans" w:cs="Open Sans"/>
-          <w:color w:val="000000"/>
-          <w:kern w:val="0"/>
-          <w:sz w:val="21"/>
-          <w:szCs w:val="21"/>
-          <w:lang w:eastAsia="es-ES_tradnl"/>
-          <w14:ligatures w14:val="none"/>
-        </w:rPr>
-        <w:t xml:space="preserve">Pellentesque auctor sollicitudin rhoncus. Nullam egestas risus vel quam efficitur pellentesque. Maecenas commodo justo ligula, at scelerisque elit venenatis sit amet. </w:t>
-      </w:r>
-      <w:r>
-        <w:rPr>
-          <w:rFonts w:ascii="Open Sans" w:eastAsia="Times New Roman" w:hAnsi="Open Sans" w:cs="Open Sans"/>
-          <w:color w:val="000000"/>
-          <w:kern w:val="0"/>
-          <w:sz w:val="21"/>
-          <w:szCs w:val="21"/>
-          <w:lang w:val="en-US" w:eastAsia="es-ES_tradnl"/>
-          <w14:ligatures w14:val="none"/>
-        </w:rPr>
-        <w:t>Etiam tincidunt neque elit, fringilla hendrerit orci fermentum et. In pretium ac purus in iaculis.</w:t>
+        <w:t>Maecenas in egestas neque. Duis eu sapien sed nunc imperdiet dignissim. Duis maximus, lacus nec eleifend pretium, lectus neque elementum augue, sit amet convallis justo sem et felis. Integer elementum, mauris non cursus porta, tortor tellus accumsan odio, eget sollicitudin ligula quam et erat. Aliquam erat volutpat. Ut pellentesque cursus rhoncus. Suspendisse a mollis elit, in rhoncus felis. Aliquam vel leo vel nulla imperdiet sodales vitae id leo. Pellentesque auctor sollicitudin rhoncus. Nullam egestas risus vel quam efficitur pellentesque. Maecenas commodo justo ligula, at scelerisque elit venenatis sit amet. Etiam tincidunt neque elit, fringilla hendrerit orci fermentum et. In pretium ac purus in iaculis.</w:t>
       </w:r>
     </w:p>
     <w:sectPr>
@@ -277,19 +147,11 @@
   <w:docDefaults>
     <w:rPrDefault>
       <w:rPr>
-        <w:rFonts w:asciiTheme="minorHAnsi" w:eastAsiaTheme="minorHAnsi" w:hAnsiTheme="minorHAnsi" w:cstheme="minorBidi"/>
-        <w:kern w:val="2"/>
-        <w:sz w:val="24"/>
-        <w:szCs w:val="24"/>
-        <w:lang w:val="es-ES" w:eastAsia="en-US" w:bidi="ar-SA"/>
-        <w14:ligatures w14:val="standardContextual"/>
+        <w:rFonts w:ascii="Aptos" w:eastAsia="Aptos" w:hAnsi="Aptos" w:cs="Times New Roman"/>
+        <w:lang w:val="es-ES" w:eastAsia="es-ES_tradnl" w:bidi="ar-SA"/>
       </w:rPr>
     </w:rPrDefault>
-    <w:pPrDefault>
-      <w:pPr>
-        <w:spacing w:after="160" w:line="278" w:lineRule="auto"/>
-      </w:pPr>
-    </w:pPrDefault>
+    <w:pPrDefault/>
   </w:docDefaults>
   <w:latentStyles w:defLockedState="0" w:defUIPriority="99" w:defSemiHidden="0" w:defUnhideWhenUsed="0" w:defQFormat="0" w:count="376">
     <w:lsdException w:name="Normal" w:uiPriority="0" w:qFormat="1"/>
@@ -672,6 +534,15 @@
   <w:style w:type="paragraph" w:default="1" w:styleId="Normal">
     <w:name w:val="Normal"/>
     <w:qFormat/>
+    <w:pPr>
+      <w:spacing w:after="160" w:line="278" w:lineRule="auto"/>
+    </w:pPr>
+    <w:rPr>
+      <w:kern w:val="2"/>
+      <w:sz w:val="24"/>
+      <w:szCs w:val="24"/>
+      <w:lang w:eastAsia="en-US"/>
+    </w:rPr>
   </w:style>
   <w:style w:type="paragraph" w:styleId="Ttulo1">
     <w:name w:val="heading 1"/>
@@ -688,8 +559,8 @@
       <w:outlineLvl w:val="0"/>
     </w:pPr>
     <w:rPr>
-      <w:rFonts w:asciiTheme="majorHAnsi" w:eastAsiaTheme="majorEastAsia" w:hAnsiTheme="majorHAnsi" w:cstheme="majorBidi"/>
-      <w:color w:val="0F4761" w:themeColor="accent1" w:themeShade="BF"/>
+      <w:rFonts w:ascii="Aptos Display" w:eastAsia="Times New Roman" w:hAnsi="Aptos Display"/>
+      <w:color w:val="0F4761"/>
       <w:sz w:val="40"/>
       <w:szCs w:val="40"/>
     </w:rPr>
@@ -711,8 +582,8 @@
       <w:outlineLvl w:val="1"/>
     </w:pPr>
     <w:rPr>
-      <w:rFonts w:asciiTheme="majorHAnsi" w:eastAsiaTheme="majorEastAsia" w:hAnsiTheme="majorHAnsi" w:cstheme="majorBidi"/>
-      <w:color w:val="0F4761" w:themeColor="accent1" w:themeShade="BF"/>
+      <w:rFonts w:ascii="Aptos Display" w:eastAsia="Times New Roman" w:hAnsi="Aptos Display"/>
+      <w:color w:val="0F4761"/>
       <w:sz w:val="32"/>
       <w:szCs w:val="32"/>
     </w:rPr>
@@ -734,8 +605,8 @@
       <w:outlineLvl w:val="2"/>
     </w:pPr>
     <w:rPr>
-      <w:rFonts w:eastAsiaTheme="majorEastAsia" w:cstheme="majorBidi"/>
-      <w:color w:val="0F4761" w:themeColor="accent1" w:themeShade="BF"/>
+      <w:rFonts w:eastAsia="Times New Roman"/>
+      <w:color w:val="0F4761"/>
       <w:sz w:val="28"/>
       <w:szCs w:val="28"/>
     </w:rPr>
@@ -757,10 +628,10 @@
       <w:outlineLvl w:val="3"/>
     </w:pPr>
     <w:rPr>
-      <w:rFonts w:eastAsiaTheme="majorEastAsia" w:cstheme="majorBidi"/>
+      <w:rFonts w:eastAsia="Times New Roman"/>
       <w:i/>
       <w:iCs/>
-      <w:color w:val="0F4761" w:themeColor="accent1" w:themeShade="BF"/>
+      <w:color w:val="0F4761"/>
     </w:rPr>
   </w:style>
   <w:style w:type="paragraph" w:styleId="Ttulo5">
@@ -780,8 +651,8 @@
       <w:outlineLvl w:val="4"/>
     </w:pPr>
     <w:rPr>
-      <w:rFonts w:eastAsiaTheme="majorEastAsia" w:cstheme="majorBidi"/>
-      <w:color w:val="0F4761" w:themeColor="accent1" w:themeShade="BF"/>
+      <w:rFonts w:eastAsia="Times New Roman"/>
+      <w:color w:val="0F4761"/>
     </w:rPr>
   </w:style>
   <w:style w:type="paragraph" w:styleId="Ttulo6">
@@ -801,10 +672,10 @@
       <w:outlineLvl w:val="5"/>
     </w:pPr>
     <w:rPr>
-      <w:rFonts w:eastAsiaTheme="majorEastAsia" w:cstheme="majorBidi"/>
+      <w:rFonts w:eastAsia="Times New Roman"/>
       <w:i/>
       <w:iCs/>
-      <w:color w:val="595959" w:themeColor="text1" w:themeTint="A6"/>
+      <w:color w:val="595959"/>
     </w:rPr>
   </w:style>
   <w:style w:type="paragraph" w:styleId="Ttulo7">
@@ -824,8 +695,8 @@
       <w:outlineLvl w:val="6"/>
     </w:pPr>
     <w:rPr>
-      <w:rFonts w:eastAsiaTheme="majorEastAsia" w:cstheme="majorBidi"/>
-      <w:color w:val="595959" w:themeColor="text1" w:themeTint="A6"/>
+      <w:rFonts w:eastAsia="Times New Roman"/>
+      <w:color w:val="595959"/>
     </w:rPr>
   </w:style>
   <w:style w:type="paragraph" w:styleId="Ttulo8">
@@ -845,10 +716,10 @@
       <w:outlineLvl w:val="7"/>
     </w:pPr>
     <w:rPr>
-      <w:rFonts w:eastAsiaTheme="majorEastAsia" w:cstheme="majorBidi"/>
+      <w:rFonts w:eastAsia="Times New Roman"/>
       <w:i/>
       <w:iCs/>
-      <w:color w:val="272727" w:themeColor="text1" w:themeTint="D8"/>
+      <w:color w:val="272727"/>
     </w:rPr>
   </w:style>
   <w:style w:type="paragraph" w:styleId="Ttulo9">
@@ -868,8 +739,8 @@
       <w:outlineLvl w:val="8"/>
     </w:pPr>
     <w:rPr>
-      <w:rFonts w:eastAsiaTheme="majorEastAsia" w:cstheme="majorBidi"/>
-      <w:color w:val="272727" w:themeColor="text1" w:themeTint="D8"/>
+      <w:rFonts w:eastAsia="Times New Roman"/>
+      <w:color w:val="272727"/>
     </w:rPr>
   </w:style>
   <w:style w:type="character" w:default="1" w:styleId="Fuentedeprrafopredeter">
@@ -901,121 +772,112 @@
   </w:style>
   <w:style w:type="character" w:customStyle="1" w:styleId="Ttulo1Car">
     <w:name w:val="Título 1 Car"/>
-    <w:basedOn w:val="Fuentedeprrafopredeter"/>
     <w:link w:val="Ttulo1"/>
     <w:uiPriority w:val="9"/>
     <w:rsid w:val="001E06D0"/>
     <w:rPr>
-      <w:rFonts w:asciiTheme="majorHAnsi" w:eastAsiaTheme="majorEastAsia" w:hAnsiTheme="majorHAnsi" w:cstheme="majorBidi"/>
-      <w:color w:val="0F4761" w:themeColor="accent1" w:themeShade="BF"/>
+      <w:rFonts w:ascii="Aptos Display" w:eastAsia="Times New Roman" w:hAnsi="Aptos Display" w:cs="Times New Roman"/>
+      <w:color w:val="0F4761"/>
       <w:sz w:val="40"/>
       <w:szCs w:val="40"/>
     </w:rPr>
   </w:style>
   <w:style w:type="character" w:customStyle="1" w:styleId="Ttulo2Car">
     <w:name w:val="Título 2 Car"/>
-    <w:basedOn w:val="Fuentedeprrafopredeter"/>
     <w:link w:val="Ttulo2"/>
     <w:uiPriority w:val="9"/>
     <w:semiHidden/>
     <w:rsid w:val="001E06D0"/>
     <w:rPr>
-      <w:rFonts w:asciiTheme="majorHAnsi" w:eastAsiaTheme="majorEastAsia" w:hAnsiTheme="majorHAnsi" w:cstheme="majorBidi"/>
-      <w:color w:val="0F4761" w:themeColor="accent1" w:themeShade="BF"/>
+      <w:rFonts w:ascii="Aptos Display" w:eastAsia="Times New Roman" w:hAnsi="Aptos Display" w:cs="Times New Roman"/>
+      <w:color w:val="0F4761"/>
       <w:sz w:val="32"/>
       <w:szCs w:val="32"/>
     </w:rPr>
   </w:style>
   <w:style w:type="character" w:customStyle="1" w:styleId="Ttulo3Car">
     <w:name w:val="Título 3 Car"/>
-    <w:basedOn w:val="Fuentedeprrafopredeter"/>
     <w:link w:val="Ttulo3"/>
     <w:uiPriority w:val="9"/>
     <w:semiHidden/>
     <w:rsid w:val="001E06D0"/>
     <w:rPr>
-      <w:rFonts w:eastAsiaTheme="majorEastAsia" w:cstheme="majorBidi"/>
-      <w:color w:val="0F4761" w:themeColor="accent1" w:themeShade="BF"/>
+      <w:rFonts w:eastAsia="Times New Roman" w:cs="Times New Roman"/>
+      <w:color w:val="0F4761"/>
       <w:sz w:val="28"/>
       <w:szCs w:val="28"/>
     </w:rPr>
   </w:style>
   <w:style w:type="character" w:customStyle="1" w:styleId="Ttulo4Car">
     <w:name w:val="Título 4 Car"/>
-    <w:basedOn w:val="Fuentedeprrafopredeter"/>
     <w:link w:val="Ttulo4"/>
     <w:uiPriority w:val="9"/>
     <w:semiHidden/>
     <w:rsid w:val="001E06D0"/>
     <w:rPr>
-      <w:rFonts w:eastAsiaTheme="majorEastAsia" w:cstheme="majorBidi"/>
+      <w:rFonts w:eastAsia="Times New Roman" w:cs="Times New Roman"/>
       <w:i/>
       <w:iCs/>
-      <w:color w:val="0F4761" w:themeColor="accent1" w:themeShade="BF"/>
+      <w:color w:val="0F4761"/>
     </w:rPr>
   </w:style>
   <w:style w:type="character" w:customStyle="1" w:styleId="Ttulo5Car">
     <w:name w:val="Título 5 Car"/>
-    <w:basedOn w:val="Fuentedeprrafopredeter"/>
     <w:link w:val="Ttulo5"/>
     <w:uiPriority w:val="9"/>
     <w:semiHidden/>
     <w:rsid w:val="001E06D0"/>
     <w:rPr>
-      <w:rFonts w:eastAsiaTheme="majorEastAsia" w:cstheme="majorBidi"/>
-      <w:color w:val="0F4761" w:themeColor="accent1" w:themeShade="BF"/>
+      <w:rFonts w:eastAsia="Times New Roman" w:cs="Times New Roman"/>
+      <w:color w:val="0F4761"/>
     </w:rPr>
   </w:style>
   <w:style w:type="character" w:customStyle="1" w:styleId="Ttulo6Car">
     <w:name w:val="Título 6 Car"/>
-    <w:basedOn w:val="Fuentedeprrafopredeter"/>
     <w:link w:val="Ttulo6"/>
     <w:uiPriority w:val="9"/>
     <w:semiHidden/>
     <w:rsid w:val="001E06D0"/>
     <w:rPr>
-      <w:rFonts w:eastAsiaTheme="majorEastAsia" w:cstheme="majorBidi"/>
+      <w:rFonts w:eastAsia="Times New Roman" w:cs="Times New Roman"/>
       <w:i/>
       <w:iCs/>
-      <w:color w:val="595959" w:themeColor="text1" w:themeTint="A6"/>
+      <w:color w:val="595959"/>
     </w:rPr>
   </w:style>
   <w:style w:type="character" w:customStyle="1" w:styleId="Ttulo7Car">
     <w:name w:val="Título 7 Car"/>
-    <w:basedOn w:val="Fuentedeprrafopredeter"/>
     <w:link w:val="Ttulo7"/>
     <w:uiPriority w:val="9"/>
     <w:semiHidden/>
     <w:rsid w:val="001E06D0"/>
     <w:rPr>
-      <w:rFonts w:eastAsiaTheme="majorEastAsia" w:cstheme="majorBidi"/>
-      <w:color w:val="595959" w:themeColor="text1" w:themeTint="A6"/>
+      <w:rFonts w:eastAsia="Times New Roman" w:cs="Times New Roman"/>
+      <w:color w:val="595959"/>
     </w:rPr>
   </w:style>
   <w:style w:type="character" w:customStyle="1" w:styleId="Ttulo8Car">
     <w:name w:val="Título 8 Car"/>
-    <w:basedOn w:val="Fuentedeprrafopredeter"/>
     <w:link w:val="Ttulo8"/>
     <w:uiPriority w:val="9"/>
     <w:semiHidden/>
     <w:rsid w:val="001E06D0"/>
     <w:rPr>
-      <w:rFonts w:eastAsiaTheme="majorEastAsia" w:cstheme="majorBidi"/>
+      <w:rFonts w:eastAsia="Times New Roman" w:cs="Times New Roman"/>
       <w:i/>
       <w:iCs/>
-      <w:color w:val="272727" w:themeColor="text1" w:themeTint="D8"/>
+      <w:color w:val="272727"/>
     </w:rPr>
   </w:style>
   <w:style w:type="character" w:customStyle="1" w:styleId="Ttulo9Car">
     <w:name w:val="Título 9 Car"/>
-    <w:basedOn w:val="Fuentedeprrafopredeter"/>
     <w:link w:val="Ttulo9"/>
     <w:uiPriority w:val="9"/>
     <w:semiHidden/>
     <w:rsid w:val="001E06D0"/>
     <w:rPr>
-      <w:rFonts w:eastAsiaTheme="majorEastAsia" w:cstheme="majorBidi"/>
-      <w:color w:val="272727" w:themeColor="text1" w:themeTint="D8"/>
+      <w:rFonts w:eastAsia="Times New Roman" w:cs="Times New Roman"/>
+      <w:color w:val="272727"/>
     </w:rPr>
   </w:style>
   <w:style w:type="paragraph" w:styleId="Ttulo">
@@ -1031,7 +893,7 @@
       <w:contextualSpacing/>
     </w:pPr>
     <w:rPr>
-      <w:rFonts w:asciiTheme="majorHAnsi" w:eastAsiaTheme="majorEastAsia" w:hAnsiTheme="majorHAnsi" w:cstheme="majorBidi"/>
+      <w:rFonts w:ascii="Aptos Display" w:eastAsia="Times New Roman" w:hAnsi="Aptos Display"/>
       <w:spacing w:val="-10"/>
       <w:kern w:val="28"/>
       <w:sz w:val="56"/>
@@ -1040,12 +902,11 @@
   </w:style>
   <w:style w:type="character" w:customStyle="1" w:styleId="TtuloCar">
     <w:name w:val="Título Car"/>
-    <w:basedOn w:val="Fuentedeprrafopredeter"/>
     <w:link w:val="Ttulo"/>
     <w:uiPriority w:val="10"/>
     <w:rsid w:val="001E06D0"/>
     <w:rPr>
-      <w:rFonts w:asciiTheme="majorHAnsi" w:eastAsiaTheme="majorEastAsia" w:hAnsiTheme="majorHAnsi" w:cstheme="majorBidi"/>
+      <w:rFonts w:ascii="Aptos Display" w:eastAsia="Times New Roman" w:hAnsi="Aptos Display" w:cs="Times New Roman"/>
       <w:spacing w:val="-10"/>
       <w:kern w:val="28"/>
       <w:sz w:val="56"/>
@@ -1066,8 +927,8 @@
       </w:numPr>
     </w:pPr>
     <w:rPr>
-      <w:rFonts w:eastAsiaTheme="majorEastAsia" w:cstheme="majorBidi"/>
-      <w:color w:val="595959" w:themeColor="text1" w:themeTint="A6"/>
+      <w:rFonts w:eastAsia="Times New Roman"/>
+      <w:color w:val="595959"/>
       <w:spacing w:val="15"/>
       <w:sz w:val="28"/>
       <w:szCs w:val="28"/>
@@ -1075,13 +936,12 @@
   </w:style>
   <w:style w:type="character" w:customStyle="1" w:styleId="SubttuloCar">
     <w:name w:val="Subtítulo Car"/>
-    <w:basedOn w:val="Fuentedeprrafopredeter"/>
     <w:link w:val="Subttulo"/>
     <w:uiPriority w:val="11"/>
     <w:rsid w:val="001E06D0"/>
     <w:rPr>
-      <w:rFonts w:eastAsiaTheme="majorEastAsia" w:cstheme="majorBidi"/>
-      <w:color w:val="595959" w:themeColor="text1" w:themeTint="A6"/>
+      <w:rFonts w:eastAsia="Times New Roman" w:cs="Times New Roman"/>
+      <w:color w:val="595959"/>
       <w:spacing w:val="15"/>
       <w:sz w:val="28"/>
       <w:szCs w:val="28"/>
@@ -1102,19 +962,18 @@
     <w:rPr>
       <w:i/>
       <w:iCs/>
-      <w:color w:val="404040" w:themeColor="text1" w:themeTint="BF"/>
+      <w:color w:val="404040"/>
     </w:rPr>
   </w:style>
   <w:style w:type="character" w:customStyle="1" w:styleId="CitaCar">
     <w:name w:val="Cita Car"/>
-    <w:basedOn w:val="Fuentedeprrafopredeter"/>
     <w:link w:val="Cita"/>
     <w:uiPriority w:val="29"/>
     <w:rsid w:val="001E06D0"/>
     <w:rPr>
       <w:i/>
       <w:iCs/>
-      <w:color w:val="404040" w:themeColor="text1" w:themeTint="BF"/>
+      <w:color w:val="404040"/>
     </w:rPr>
   </w:style>
   <w:style w:type="paragraph" w:styleId="Prrafodelista">
@@ -1130,14 +989,13 @@
   </w:style>
   <w:style w:type="character" w:styleId="nfasisintenso">
     <w:name w:val="Intense Emphasis"/>
-    <w:basedOn w:val="Fuentedeprrafopredeter"/>
     <w:uiPriority w:val="21"/>
     <w:qFormat/>
     <w:rsid w:val="001E06D0"/>
     <w:rPr>
       <w:i/>
       <w:iCs/>
-      <w:color w:val="0F4761" w:themeColor="accent1" w:themeShade="BF"/>
+      <w:color w:val="0F4761"/>
     </w:rPr>
   </w:style>
   <w:style w:type="paragraph" w:styleId="Citadestacada">
@@ -1150,8 +1008,8 @@
     <w:rsid w:val="001E06D0"/>
     <w:pPr>
       <w:pBdr>
-        <w:top w:val="single" w:sz="4" w:space="10" w:color="0F4761" w:themeColor="accent1" w:themeShade="BF"/>
-        <w:bottom w:val="single" w:sz="4" w:space="10" w:color="0F4761" w:themeColor="accent1" w:themeShade="BF"/>
+        <w:top w:val="single" w:sz="4" w:space="10" w:color="0F4761"/>
+        <w:bottom w:val="single" w:sz="4" w:space="10" w:color="0F4761"/>
       </w:pBdr>
       <w:spacing w:before="360" w:after="360"/>
       <w:ind w:left="864" w:right="864"/>
@@ -1160,24 +1018,22 @@
     <w:rPr>
       <w:i/>
       <w:iCs/>
-      <w:color w:val="0F4761" w:themeColor="accent1" w:themeShade="BF"/>
+      <w:color w:val="0F4761"/>
     </w:rPr>
   </w:style>
   <w:style w:type="character" w:customStyle="1" w:styleId="CitadestacadaCar">
     <w:name w:val="Cita destacada Car"/>
-    <w:basedOn w:val="Fuentedeprrafopredeter"/>
     <w:link w:val="Citadestacada"/>
     <w:uiPriority w:val="30"/>
     <w:rsid w:val="001E06D0"/>
     <w:rPr>
       <w:i/>
       <w:iCs/>
-      <w:color w:val="0F4761" w:themeColor="accent1" w:themeShade="BF"/>
+      <w:color w:val="0F4761"/>
     </w:rPr>
   </w:style>
   <w:style w:type="character" w:styleId="Referenciaintensa">
     <w:name w:val="Intense Reference"/>
-    <w:basedOn w:val="Fuentedeprrafopredeter"/>
     <w:uiPriority w:val="32"/>
     <w:qFormat/>
     <w:rsid w:val="001E06D0"/>
@@ -1185,7 +1041,7 @@
       <w:b/>
       <w:bCs/>
       <w:smallCaps/>
-      <w:color w:val="0F4761" w:themeColor="accent1" w:themeShade="BF"/>
+      <w:color w:val="0F4761"/>
       <w:spacing w:val="5"/>
     </w:rPr>
   </w:style>
@@ -1200,10 +1056,9 @@
       <w:spacing w:before="100" w:beforeAutospacing="1" w:after="100" w:afterAutospacing="1" w:line="240" w:lineRule="auto"/>
     </w:pPr>
     <w:rPr>
-      <w:rFonts w:ascii="Times New Roman" w:eastAsia="Times New Roman" w:hAnsi="Times New Roman" w:cs="Times New Roman"/>
+      <w:rFonts w:ascii="Times New Roman" w:eastAsia="Times New Roman" w:hAnsi="Times New Roman"/>
       <w:kern w:val="0"/>
       <w:lang w:eastAsia="es-ES_tradnl"/>
-      <w14:ligatures w14:val="none"/>
     </w:rPr>
   </w:style>
 </w:styles>
@@ -1415,13 +1270,6 @@
         </a:gradFill>
       </a:fillStyleLst>
       <a:lnStyleLst>
-        <a:ln w="6350" cap="flat" cmpd="sng" algn="ctr">
-          <a:solidFill>
-            <a:schemeClr val="phClr"/>
-          </a:solidFill>
-          <a:prstDash val="solid"/>
-          <a:miter lim="800000"/>
-        </a:ln>
         <a:ln w="12700" cap="flat" cmpd="sng" algn="ctr">
           <a:solidFill>
             <a:schemeClr val="phClr"/>
@@ -1430,6 +1278,13 @@
           <a:miter lim="800000"/>
         </a:ln>
         <a:ln w="19050" cap="flat" cmpd="sng" algn="ctr">
+          <a:solidFill>
+            <a:schemeClr val="phClr"/>
+          </a:solidFill>
+          <a:prstDash val="solid"/>
+          <a:miter lim="800000"/>
+        </a:ln>
+        <a:ln w="25400" cap="flat" cmpd="sng" algn="ctr">
           <a:solidFill>
             <a:schemeClr val="phClr"/>
           </a:solidFill>
@@ -1494,7 +1349,27 @@
       </a:bgFillStyleLst>
     </a:fmtScheme>
   </a:themeElements>
-  <a:objectDefaults/>
+  <a:objectDefaults>
+    <a:lnDef>
+      <a:spPr/>
+      <a:bodyPr/>
+      <a:lstStyle/>
+      <a:style>
+        <a:lnRef idx="2">
+          <a:schemeClr val="accent1"/>
+        </a:lnRef>
+        <a:fillRef idx="0">
+          <a:schemeClr val="accent1"/>
+        </a:fillRef>
+        <a:effectRef idx="1">
+          <a:schemeClr val="accent1"/>
+        </a:effectRef>
+        <a:fontRef idx="minor">
+          <a:schemeClr val="tx1"/>
+        </a:fontRef>
+      </a:style>
+    </a:lnDef>
+  </a:objectDefaults>
   <a:extraClrSchemeLst/>
   <a:extLst>
     <a:ext uri="{05A4C25C-085E-4340-85A3-A5531E510DB2}">

</xml_diff>